<commit_message>
Minor changes in RF's reference
</commit_message>
<xml_diff>
--- a/Engenharia de Requisitos/Documento de Casos de Uso.docx
+++ b/Engenharia de Requisitos/Documento de Casos de Uso.docx
@@ -86,45 +86,45 @@
           <w:rFonts w:ascii="Raleway Medium" w:cs="Raleway Medium" w:eastAsia="Raleway Medium" w:hAnsi="Raleway Medium"/>
           <w:rtl w:val="0"/>
         </w:rPr>
-        <w:t xml:space="preserve">O usuário seleciona o símbolo de adicionar evento</w:t>
-      </w:r>
-    </w:p>
-    <w:p>
-      <w:pPr>
-        <w:numPr>
-          <w:ilvl w:val="2"/>
-          <w:numId w:val="1"/>
-        </w:numPr>
-        <w:ind w:left="2160" w:hanging="360"/>
-        <w:rPr>
-          <w:rFonts w:ascii="Raleway Medium" w:cs="Raleway Medium" w:eastAsia="Raleway Medium" w:hAnsi="Raleway Medium"/>
-        </w:rPr>
-      </w:pPr>
-      <w:r>
-        <w:rPr>
-          <w:rFonts w:ascii="Raleway Medium" w:cs="Raleway Medium" w:eastAsia="Raleway Medium" w:hAnsi="Raleway Medium"/>
-          <w:rtl w:val="0"/>
-        </w:rPr>
-        <w:t xml:space="preserve">Um menu aparece com as informações essenciais para o projeto  (APÊNDICE: documento de requisitos - regras de negócios - RF 12)</w:t>
-      </w:r>
-    </w:p>
-    <w:p>
-      <w:pPr>
-        <w:numPr>
-          <w:ilvl w:val="2"/>
-          <w:numId w:val="1"/>
-        </w:numPr>
-        <w:ind w:left="2160" w:hanging="360"/>
-        <w:rPr>
-          <w:rFonts w:ascii="Raleway Medium" w:cs="Raleway Medium" w:eastAsia="Raleway Medium" w:hAnsi="Raleway Medium"/>
-        </w:rPr>
-      </w:pPr>
-      <w:r>
-        <w:rPr>
-          <w:rFonts w:ascii="Raleway Medium" w:cs="Raleway Medium" w:eastAsia="Raleway Medium" w:hAnsi="Raleway Medium"/>
-          <w:rtl w:val="0"/>
-        </w:rPr>
-        <w:t xml:space="preserve">O usuário insere os dados referentes ao projeto</w:t>
+        <w:t xml:space="preserve">O administrador seleciona o símbolo de adicionar evento</w:t>
+      </w:r>
+    </w:p>
+    <w:p>
+      <w:pPr>
+        <w:numPr>
+          <w:ilvl w:val="2"/>
+          <w:numId w:val="1"/>
+        </w:numPr>
+        <w:ind w:left="2160" w:hanging="360"/>
+        <w:rPr>
+          <w:rFonts w:ascii="Raleway Medium" w:cs="Raleway Medium" w:eastAsia="Raleway Medium" w:hAnsi="Raleway Medium"/>
+        </w:rPr>
+      </w:pPr>
+      <w:r>
+        <w:rPr>
+          <w:rFonts w:ascii="Raleway Medium" w:cs="Raleway Medium" w:eastAsia="Raleway Medium" w:hAnsi="Raleway Medium"/>
+          <w:rtl w:val="0"/>
+        </w:rPr>
+        <w:t xml:space="preserve">Um menu aparece com as informações essenciais para o projeto  (APÊNDICE: documento de requisitos - regras de negócios -  RF 12:  Cadastro de evento)</w:t>
+      </w:r>
+    </w:p>
+    <w:p>
+      <w:pPr>
+        <w:numPr>
+          <w:ilvl w:val="2"/>
+          <w:numId w:val="1"/>
+        </w:numPr>
+        <w:ind w:left="2160" w:hanging="360"/>
+        <w:rPr>
+          <w:rFonts w:ascii="Raleway Medium" w:cs="Raleway Medium" w:eastAsia="Raleway Medium" w:hAnsi="Raleway Medium"/>
+        </w:rPr>
+      </w:pPr>
+      <w:r>
+        <w:rPr>
+          <w:rFonts w:ascii="Raleway Medium" w:cs="Raleway Medium" w:eastAsia="Raleway Medium" w:hAnsi="Raleway Medium"/>
+          <w:rtl w:val="0"/>
+        </w:rPr>
+        <w:t xml:space="preserve">O administrador insere os dados referentes ao projeto</w:t>
       </w:r>
     </w:p>
     <w:p>
@@ -341,45 +341,105 @@
           <w:rFonts w:ascii="Raleway Medium" w:cs="Raleway Medium" w:eastAsia="Raleway Medium" w:hAnsi="Raleway Medium"/>
           <w:rtl w:val="0"/>
         </w:rPr>
-        <w:t xml:space="preserve">O usuário seleciona o símbolo de adicionar chair</w:t>
-      </w:r>
-    </w:p>
-    <w:p>
-      <w:pPr>
-        <w:numPr>
-          <w:ilvl w:val="2"/>
-          <w:numId w:val="1"/>
-        </w:numPr>
-        <w:ind w:left="2160" w:hanging="360"/>
-        <w:rPr>
-          <w:rFonts w:ascii="Raleway Medium" w:cs="Raleway Medium" w:eastAsia="Raleway Medium" w:hAnsi="Raleway Medium"/>
-        </w:rPr>
-      </w:pPr>
-      <w:r>
-        <w:rPr>
-          <w:rFonts w:ascii="Raleway Medium" w:cs="Raleway Medium" w:eastAsia="Raleway Medium" w:hAnsi="Raleway Medium"/>
-          <w:rtl w:val="0"/>
-        </w:rPr>
-        <w:t xml:space="preserve">O sistema emite um menu com as informações essenciais para o novo chair (APÊNDICE: documento de requisitos - regras de negócios - RF 07,08,09,11)</w:t>
-      </w:r>
-    </w:p>
-    <w:p>
-      <w:pPr>
-        <w:numPr>
-          <w:ilvl w:val="2"/>
-          <w:numId w:val="1"/>
-        </w:numPr>
-        <w:ind w:left="2160" w:hanging="360"/>
-        <w:rPr>
-          <w:rFonts w:ascii="Raleway Medium" w:cs="Raleway Medium" w:eastAsia="Raleway Medium" w:hAnsi="Raleway Medium"/>
-        </w:rPr>
-      </w:pPr>
-      <w:r>
-        <w:rPr>
-          <w:rFonts w:ascii="Raleway Medium" w:cs="Raleway Medium" w:eastAsia="Raleway Medium" w:hAnsi="Raleway Medium"/>
-          <w:rtl w:val="0"/>
-        </w:rPr>
-        <w:t xml:space="preserve">O usuário seleciona o botão de confirma</w:t>
+        <w:t xml:space="preserve">O administrador seleciona o símbolo de adicionar chair</w:t>
+      </w:r>
+    </w:p>
+    <w:p>
+      <w:pPr>
+        <w:numPr>
+          <w:ilvl w:val="2"/>
+          <w:numId w:val="1"/>
+        </w:numPr>
+        <w:ind w:left="2160" w:hanging="360"/>
+        <w:rPr>
+          <w:rFonts w:ascii="Raleway Medium" w:cs="Raleway Medium" w:eastAsia="Raleway Medium" w:hAnsi="Raleway Medium"/>
+        </w:rPr>
+      </w:pPr>
+      <w:r>
+        <w:rPr>
+          <w:rFonts w:ascii="Raleway Medium" w:cs="Raleway Medium" w:eastAsia="Raleway Medium" w:hAnsi="Raleway Medium"/>
+          <w:rtl w:val="0"/>
+        </w:rPr>
+        <w:t xml:space="preserve">O sistema emite um menu com as informações essenciais para o </w:t>
+      </w:r>
+      <w:r>
+        <w:rPr>
+          <w:rFonts w:ascii="Raleway Medium" w:cs="Raleway Medium" w:eastAsia="Raleway Medium" w:hAnsi="Raleway Medium"/>
+          <w:rtl w:val="0"/>
+        </w:rPr>
+        <w:t xml:space="preserve">novo chair (APÊNDICE: documento de requisitos - regras de negócios - </w:t>
+      </w:r>
+      <w:r>
+        <w:rPr>
+          <w:rFonts w:ascii="Raleway" w:cs="Raleway" w:eastAsia="Raleway" w:hAnsi="Raleway"/>
+          <w:highlight w:val="white"/>
+          <w:rtl w:val="0"/>
+        </w:rPr>
+        <w:t xml:space="preserve"> </w:t>
+      </w:r>
+      <w:r>
+        <w:rPr>
+          <w:rFonts w:ascii="Raleway" w:cs="Raleway" w:eastAsia="Raleway" w:hAnsi="Raleway"/>
+          <w:highlight w:val="white"/>
+          <w:rtl w:val="0"/>
+        </w:rPr>
+        <w:t xml:space="preserve">RF 07: Formatação da senha</w:t>
+      </w:r>
+      <w:r>
+        <w:rPr>
+          <w:rFonts w:ascii="Raleway Medium" w:cs="Raleway Medium" w:eastAsia="Raleway Medium" w:hAnsi="Raleway Medium"/>
+          <w:rtl w:val="0"/>
+        </w:rPr>
+        <w:t xml:space="preserve">, </w:t>
+      </w:r>
+      <w:r>
+        <w:rPr>
+          <w:rFonts w:ascii="Raleway" w:cs="Raleway" w:eastAsia="Raleway" w:hAnsi="Raleway"/>
+          <w:highlight w:val="white"/>
+          <w:rtl w:val="0"/>
+        </w:rPr>
+        <w:t xml:space="preserve"> RF 08: Unicidade do email</w:t>
+      </w:r>
+      <w:r>
+        <w:rPr>
+          <w:rFonts w:ascii="Raleway Medium" w:cs="Raleway Medium" w:eastAsia="Raleway Medium" w:hAnsi="Raleway Medium"/>
+          <w:rtl w:val="0"/>
+        </w:rPr>
+        <w:t xml:space="preserve">,</w:t>
+      </w:r>
+      <w:r>
+        <w:rPr>
+          <w:rFonts w:ascii="Raleway" w:cs="Raleway" w:eastAsia="Raleway" w:hAnsi="Raleway"/>
+          <w:highlight w:val="white"/>
+          <w:rtl w:val="0"/>
+        </w:rPr>
+        <w:t xml:space="preserve"> RF 09: Número de telefone,RF 11: Níveis de permissão para cada conta</w:t>
+      </w:r>
+      <w:r>
+        <w:rPr>
+          <w:rFonts w:ascii="Raleway Medium" w:cs="Raleway Medium" w:eastAsia="Raleway Medium" w:hAnsi="Raleway Medium"/>
+          <w:rtl w:val="0"/>
+        </w:rPr>
+        <w:t xml:space="preserve">)</w:t>
+      </w:r>
+    </w:p>
+    <w:p>
+      <w:pPr>
+        <w:numPr>
+          <w:ilvl w:val="2"/>
+          <w:numId w:val="1"/>
+        </w:numPr>
+        <w:ind w:left="2160" w:hanging="360"/>
+        <w:rPr>
+          <w:rFonts w:ascii="Raleway Medium" w:cs="Raleway Medium" w:eastAsia="Raleway Medium" w:hAnsi="Raleway Medium"/>
+        </w:rPr>
+      </w:pPr>
+      <w:r>
+        <w:rPr>
+          <w:rFonts w:ascii="Raleway Medium" w:cs="Raleway Medium" w:eastAsia="Raleway Medium" w:hAnsi="Raleway Medium"/>
+          <w:rtl w:val="0"/>
+        </w:rPr>
+        <w:t xml:space="preserve">O administrador seleciona o botão de confirma</w:t>
       </w:r>
     </w:p>
     <w:p>
@@ -695,7 +755,7 @@
           <w:rFonts w:ascii="Raleway Medium" w:cs="Raleway Medium" w:eastAsia="Raleway Medium" w:hAnsi="Raleway Medium"/>
           <w:rtl w:val="0"/>
         </w:rPr>
-        <w:t xml:space="preserve">O usuário seleciona um dos chairs admitidos</w:t>
+        <w:t xml:space="preserve">O administrador seleciona um dos chairs admitidos</w:t>
       </w:r>
     </w:p>
     <w:p>
@@ -752,26 +812,26 @@
           <w:rFonts w:ascii="Raleway Medium" w:cs="Raleway Medium" w:eastAsia="Raleway Medium" w:hAnsi="Raleway Medium"/>
           <w:rtl w:val="0"/>
         </w:rPr>
-        <w:t xml:space="preserve">O usuário insere a alteração</w:t>
-      </w:r>
-    </w:p>
-    <w:p>
-      <w:pPr>
-        <w:numPr>
-          <w:ilvl w:val="1"/>
-          <w:numId w:val="1"/>
-        </w:numPr>
-        <w:ind w:left="1440" w:hanging="360"/>
-        <w:rPr>
-          <w:rFonts w:ascii="Raleway Medium" w:cs="Raleway Medium" w:eastAsia="Raleway Medium" w:hAnsi="Raleway Medium"/>
-        </w:rPr>
-      </w:pPr>
-      <w:r>
-        <w:rPr>
-          <w:rFonts w:ascii="Raleway Medium" w:cs="Raleway Medium" w:eastAsia="Raleway Medium" w:hAnsi="Raleway Medium"/>
-          <w:rtl w:val="0"/>
-        </w:rPr>
-        <w:t xml:space="preserve">O usuário confirma a alteração</w:t>
+        <w:t xml:space="preserve">O administrador insere a alteração</w:t>
+      </w:r>
+    </w:p>
+    <w:p>
+      <w:pPr>
+        <w:numPr>
+          <w:ilvl w:val="1"/>
+          <w:numId w:val="1"/>
+        </w:numPr>
+        <w:ind w:left="1440" w:hanging="360"/>
+        <w:rPr>
+          <w:rFonts w:ascii="Raleway Medium" w:cs="Raleway Medium" w:eastAsia="Raleway Medium" w:hAnsi="Raleway Medium"/>
+        </w:rPr>
+      </w:pPr>
+      <w:r>
+        <w:rPr>
+          <w:rFonts w:ascii="Raleway Medium" w:cs="Raleway Medium" w:eastAsia="Raleway Medium" w:hAnsi="Raleway Medium"/>
+          <w:rtl w:val="0"/>
+        </w:rPr>
+        <w:t xml:space="preserve">O administrador confirma a alteração</w:t>
       </w:r>
     </w:p>
     <w:p>
@@ -859,7 +919,20 @@
           <w:rFonts w:ascii="Raleway Medium" w:cs="Raleway Medium" w:eastAsia="Raleway Medium" w:hAnsi="Raleway Medium"/>
           <w:rtl w:val="0"/>
         </w:rPr>
-        <w:t xml:space="preserve">O usuário seleciona um dos chairs admitidos</w:t>
+        <w:t xml:space="preserve">O administrador</w:t>
+      </w:r>
+      <w:r>
+        <w:rPr>
+          <w:rtl w:val="0"/>
+        </w:rPr>
+        <w:t xml:space="preserve"> </w:t>
+      </w:r>
+      <w:r>
+        <w:rPr>
+          <w:rFonts w:ascii="Raleway Medium" w:cs="Raleway Medium" w:eastAsia="Raleway Medium" w:hAnsi="Raleway Medium"/>
+          <w:rtl w:val="0"/>
+        </w:rPr>
+        <w:t xml:space="preserve">seleciona um dos chairs admitidos</w:t>
       </w:r>
     </w:p>
     <w:p>
@@ -897,7 +970,7 @@
           <w:rFonts w:ascii="Raleway Medium" w:cs="Raleway Medium" w:eastAsia="Raleway Medium" w:hAnsi="Raleway Medium"/>
           <w:rtl w:val="0"/>
         </w:rPr>
-        <w:t xml:space="preserve">O usuário confirma a ação de apagar o chair</w:t>
+        <w:t xml:space="preserve">O administrador confirma a ação de apagar o chair</w:t>
       </w:r>
     </w:p>
     <w:p>
@@ -1005,64 +1078,79 @@
           <w:rFonts w:ascii="Raleway Medium" w:cs="Raleway Medium" w:eastAsia="Raleway Medium" w:hAnsi="Raleway Medium"/>
           <w:rtl w:val="0"/>
         </w:rPr>
-        <w:t xml:space="preserve">O usuário seleciona qual grupo ou chair deseja atribuir uma tarefa</w:t>
-      </w:r>
-    </w:p>
-    <w:p>
-      <w:pPr>
-        <w:numPr>
-          <w:ilvl w:val="2"/>
-          <w:numId w:val="1"/>
-        </w:numPr>
-        <w:ind w:left="2160" w:hanging="360"/>
-        <w:rPr>
-          <w:rFonts w:ascii="Raleway Medium" w:cs="Raleway Medium" w:eastAsia="Raleway Medium" w:hAnsi="Raleway Medium"/>
-        </w:rPr>
-      </w:pPr>
-      <w:r>
-        <w:rPr>
-          <w:rFonts w:ascii="Raleway Medium" w:cs="Raleway Medium" w:eastAsia="Raleway Medium" w:hAnsi="Raleway Medium"/>
-          <w:rtl w:val="0"/>
-        </w:rPr>
-        <w:t xml:space="preserve">O sistema exibe um menu com as informações essenciais para que a tarefa seja criada (APÊNDICE: documento de requisitos - regras de negócios - RF 12)</w:t>
-      </w:r>
-    </w:p>
-    <w:p>
-      <w:pPr>
-        <w:numPr>
-          <w:ilvl w:val="2"/>
-          <w:numId w:val="1"/>
-        </w:numPr>
-        <w:ind w:left="2160" w:hanging="360"/>
-        <w:rPr>
-          <w:rFonts w:ascii="Raleway Medium" w:cs="Raleway Medium" w:eastAsia="Raleway Medium" w:hAnsi="Raleway Medium"/>
-        </w:rPr>
-      </w:pPr>
-      <w:r>
-        <w:rPr>
-          <w:rFonts w:ascii="Raleway Medium" w:cs="Raleway Medium" w:eastAsia="Raleway Medium" w:hAnsi="Raleway Medium"/>
-          <w:rtl w:val="0"/>
-        </w:rPr>
-        <w:t xml:space="preserve">O usuário insere os dados requeridos</w:t>
-      </w:r>
-    </w:p>
-    <w:p>
-      <w:pPr>
-        <w:numPr>
-          <w:ilvl w:val="2"/>
-          <w:numId w:val="1"/>
-        </w:numPr>
-        <w:ind w:left="2160" w:hanging="360"/>
-        <w:rPr>
-          <w:rFonts w:ascii="Raleway Medium" w:cs="Raleway Medium" w:eastAsia="Raleway Medium" w:hAnsi="Raleway Medium"/>
-        </w:rPr>
-      </w:pPr>
-      <w:r>
-        <w:rPr>
-          <w:rFonts w:ascii="Raleway Medium" w:cs="Raleway Medium" w:eastAsia="Raleway Medium" w:hAnsi="Raleway Medium"/>
-          <w:rtl w:val="0"/>
-        </w:rPr>
-        <w:t xml:space="preserve">O usuário confirma a inserção dos dados</w:t>
+        <w:t xml:space="preserve">O administrador seleciona qual grupo ou chair deseja atribuir uma tarefa</w:t>
+      </w:r>
+    </w:p>
+    <w:p>
+      <w:pPr>
+        <w:numPr>
+          <w:ilvl w:val="2"/>
+          <w:numId w:val="1"/>
+        </w:numPr>
+        <w:ind w:left="2160" w:hanging="360"/>
+        <w:rPr>
+          <w:rFonts w:ascii="Raleway Medium" w:cs="Raleway Medium" w:eastAsia="Raleway Medium" w:hAnsi="Raleway Medium"/>
+        </w:rPr>
+      </w:pPr>
+      <w:r>
+        <w:rPr>
+          <w:rFonts w:ascii="Raleway Medium" w:cs="Raleway Medium" w:eastAsia="Raleway Medium" w:hAnsi="Raleway Medium"/>
+          <w:rtl w:val="0"/>
+        </w:rPr>
+        <w:t xml:space="preserve">O sistema exibe um menu com as informações essenciais para que a tarefa seja criada (APÊNDICE: documento de requisitos - regras de negócios - </w:t>
+      </w:r>
+      <w:r>
+        <w:rPr>
+          <w:rFonts w:ascii="Raleway" w:cs="Raleway" w:eastAsia="Raleway" w:hAnsi="Raleway"/>
+          <w:highlight w:val="white"/>
+          <w:rtl w:val="0"/>
+        </w:rPr>
+        <w:t xml:space="preserve">RF 12: Cadastro de evento </w:t>
+      </w:r>
+      <w:r>
+        <w:rPr>
+          <w:rFonts w:ascii="Raleway Medium" w:cs="Raleway Medium" w:eastAsia="Raleway Medium" w:hAnsi="Raleway Medium"/>
+          <w:rtl w:val="0"/>
+        </w:rPr>
+        <w:t xml:space="preserve">)</w:t>
+      </w:r>
+    </w:p>
+    <w:p>
+      <w:pPr>
+        <w:numPr>
+          <w:ilvl w:val="2"/>
+          <w:numId w:val="1"/>
+        </w:numPr>
+        <w:ind w:left="2160" w:hanging="360"/>
+        <w:rPr>
+          <w:rFonts w:ascii="Raleway Medium" w:cs="Raleway Medium" w:eastAsia="Raleway Medium" w:hAnsi="Raleway Medium"/>
+        </w:rPr>
+      </w:pPr>
+      <w:r>
+        <w:rPr>
+          <w:rFonts w:ascii="Raleway Medium" w:cs="Raleway Medium" w:eastAsia="Raleway Medium" w:hAnsi="Raleway Medium"/>
+          <w:rtl w:val="0"/>
+        </w:rPr>
+        <w:t xml:space="preserve">O administrador insere os dados requeridos</w:t>
+      </w:r>
+    </w:p>
+    <w:p>
+      <w:pPr>
+        <w:numPr>
+          <w:ilvl w:val="2"/>
+          <w:numId w:val="1"/>
+        </w:numPr>
+        <w:ind w:left="2160" w:hanging="360"/>
+        <w:rPr>
+          <w:rFonts w:ascii="Raleway Medium" w:cs="Raleway Medium" w:eastAsia="Raleway Medium" w:hAnsi="Raleway Medium"/>
+        </w:rPr>
+      </w:pPr>
+      <w:r>
+        <w:rPr>
+          <w:rFonts w:ascii="Raleway Medium" w:cs="Raleway Medium" w:eastAsia="Raleway Medium" w:hAnsi="Raleway Medium"/>
+          <w:rtl w:val="0"/>
+        </w:rPr>
+        <w:t xml:space="preserve">O administrador confirma a inserção dos dados</w:t>
       </w:r>
     </w:p>
     <w:p>
@@ -1242,7 +1330,20 @@
           <w:rFonts w:ascii="Raleway Medium" w:cs="Raleway Medium" w:eastAsia="Raleway Medium" w:hAnsi="Raleway Medium"/>
           <w:rtl w:val="0"/>
         </w:rPr>
-        <w:t xml:space="preserve">do fluxo principal, o usuário insere uma descrição maior do que o permitido</w:t>
+        <w:t xml:space="preserve">do fluxo principal, o usuário insere uma descrição maior do que o permitido (APÊNDICE: documento de requisitos - regras de negócios - </w:t>
+      </w:r>
+      <w:r>
+        <w:rPr>
+          <w:rFonts w:ascii="Raleway" w:cs="Raleway" w:eastAsia="Raleway" w:hAnsi="Raleway"/>
+          <w:highlight w:val="white"/>
+          <w:rtl w:val="0"/>
+        </w:rPr>
+        <w:t xml:space="preserve">RF 01: Tamanho máximo de um documento)</w:t>
+      </w:r>
+      <w:r>
+        <w:rPr>
+          <w:rtl w:val="0"/>
+        </w:rPr>
       </w:r>
     </w:p>
     <w:p>
@@ -1344,7 +1445,7 @@
           <w:rFonts w:ascii="Raleway Medium" w:cs="Raleway Medium" w:eastAsia="Raleway Medium" w:hAnsi="Raleway Medium"/>
           <w:rtl w:val="0"/>
         </w:rPr>
-        <w:t xml:space="preserve">O usuário </w:t>
+        <w:t xml:space="preserve">O administrador </w:t>
       </w:r>
       <w:r>
         <w:rPr>
@@ -1396,7 +1497,7 @@
           <w:rFonts w:ascii="Raleway Medium" w:cs="Raleway Medium" w:eastAsia="Raleway Medium" w:hAnsi="Raleway Medium"/>
           <w:rtl w:val="0"/>
         </w:rPr>
-        <w:t xml:space="preserve">O usuário confirma a exclusão</w:t>
+        <w:t xml:space="preserve">O administrador confirma a exclusão</w:t>
       </w:r>
     </w:p>
     <w:p>
@@ -1485,7 +1586,7 @@
           <w:rFonts w:ascii="Raleway Medium" w:cs="Raleway Medium" w:eastAsia="Raleway Medium" w:hAnsi="Raleway Medium"/>
           <w:rtl w:val="0"/>
         </w:rPr>
-        <w:t xml:space="preserve">O usuário seleciona o drop down correspondente ao progresso da tarefa que quer finalizar</w:t>
+        <w:t xml:space="preserve">O administrador seleciona o drop down correspondente ao progresso da tarefa que quer finalizar</w:t>
       </w:r>
     </w:p>
     <w:p>
@@ -1523,7 +1624,7 @@
           <w:rFonts w:ascii="Raleway Medium" w:cs="Raleway Medium" w:eastAsia="Raleway Medium" w:hAnsi="Raleway Medium"/>
           <w:rtl w:val="0"/>
         </w:rPr>
-        <w:t xml:space="preserve">O usuário seleciona uma das três opções</w:t>
+        <w:t xml:space="preserve">O administrador seleciona uma das três opções</w:t>
       </w:r>
     </w:p>
     <w:p>
@@ -1592,7 +1693,22 @@
           <w:rFonts w:ascii="Raleway Medium" w:cs="Raleway Medium" w:eastAsia="Raleway Medium" w:hAnsi="Raleway Medium"/>
           <w:rtl w:val="0"/>
         </w:rPr>
-        <w:t xml:space="preserve">O usuário (com permissão superior ao nível 3) seleciona a opção correspondente à lista de atividades</w:t>
+        <w:t xml:space="preserve">O usuário (com permissão superior ao nível 3 - APÊNDICE: documento de requisitos - regras de negócios - </w:t>
+      </w:r>
+      <w:r>
+        <w:rPr>
+          <w:rFonts w:ascii="Raleway" w:cs="Raleway" w:eastAsia="Raleway" w:hAnsi="Raleway"/>
+          <w:highlight w:val="white"/>
+          <w:rtl w:val="0"/>
+        </w:rPr>
+        <w:t xml:space="preserve">RF 11: Níveis de permissão para cada conta</w:t>
+      </w:r>
+      <w:r>
+        <w:rPr>
+          <w:rFonts w:ascii="Raleway Medium" w:cs="Raleway Medium" w:eastAsia="Raleway Medium" w:hAnsi="Raleway Medium"/>
+          <w:rtl w:val="0"/>
+        </w:rPr>
+        <w:t xml:space="preserve">) seleciona a opção correspondente à lista de atividades</w:t>
       </w:r>
     </w:p>
     <w:p>
@@ -1738,7 +1854,18 @@
           <w:rFonts w:ascii="Raleway Medium" w:cs="Raleway Medium" w:eastAsia="Raleway Medium" w:hAnsi="Raleway Medium"/>
           <w:rtl w:val="0"/>
         </w:rPr>
-        <w:t xml:space="preserve">O sistema exibe um menu requisitando as informações necessárias (email, senha)</w:t>
+        <w:t xml:space="preserve">O sistema exibe um menu requisitando as informações necessárias </w:t>
+      </w:r>
+      <w:r>
+        <w:rPr>
+          <w:rtl w:val="0"/>
+        </w:rPr>
+        <w:t xml:space="preserve">( APÊNDICE: documento de requisitos - regras de negócios - RF 13: Campos de login) </w:t>
+      </w:r>
+      <w:r>
+        <w:rPr>
+          <w:rtl w:val="0"/>
+        </w:rPr>
       </w:r>
     </w:p>
     <w:p>
@@ -1988,7 +2115,18 @@
           <w:rFonts w:ascii="Raleway Medium" w:cs="Raleway Medium" w:eastAsia="Raleway Medium" w:hAnsi="Raleway Medium"/>
           <w:rtl w:val="0"/>
         </w:rPr>
-        <w:t xml:space="preserve">O sistema exibe um menu requisitando as informações necessárias (email, telefone de contato, senha)</w:t>
+        <w:t xml:space="preserve">O sistema exibe um menu requisitando as informações necessárias </w:t>
+      </w:r>
+      <w:r>
+        <w:rPr>
+          <w:rtl w:val="0"/>
+        </w:rPr>
+        <w:t xml:space="preserve">( APÊNDICE: documento de requisitos - regras de negócios - RF 13: Campos de login) </w:t>
+      </w:r>
+      <w:r>
+        <w:rPr>
+          <w:rtl w:val="0"/>
+        </w:rPr>
       </w:r>
     </w:p>
     <w:p>
@@ -2026,7 +2164,52 @@
           <w:rFonts w:ascii="Raleway Medium" w:cs="Raleway Medium" w:eastAsia="Raleway Medium" w:hAnsi="Raleway Medium"/>
           <w:rtl w:val="0"/>
         </w:rPr>
-        <w:t xml:space="preserve">O sistema verifica se todos os dados estão de acordo (APÊNDICE: documento de requisitos - regras de negócios - RF 07, RF 08, RF 09)</w:t>
+        <w:t xml:space="preserve">O sistema verifica se todos os dados estão de acordo (APÊNDICE: documento de requisitos - regras de negócios - </w:t>
+      </w:r>
+      <w:r>
+        <w:rPr>
+          <w:rFonts w:ascii="Raleway" w:cs="Raleway" w:eastAsia="Raleway" w:hAnsi="Raleway"/>
+          <w:highlight w:val="white"/>
+          <w:rtl w:val="0"/>
+        </w:rPr>
+        <w:t xml:space="preserve"> RF 07: Formatação da senha</w:t>
+      </w:r>
+      <w:r>
+        <w:rPr>
+          <w:rFonts w:ascii="Raleway Medium" w:cs="Raleway Medium" w:eastAsia="Raleway Medium" w:hAnsi="Raleway Medium"/>
+          <w:rtl w:val="0"/>
+        </w:rPr>
+        <w:t xml:space="preserve">, </w:t>
+      </w:r>
+      <w:r>
+        <w:rPr>
+          <w:rFonts w:ascii="Raleway" w:cs="Raleway" w:eastAsia="Raleway" w:hAnsi="Raleway"/>
+          <w:highlight w:val="white"/>
+          <w:rtl w:val="0"/>
+        </w:rPr>
+        <w:t xml:space="preserve"> RF 08: Unicidade do email</w:t>
+      </w:r>
+      <w:r>
+        <w:rPr>
+          <w:rFonts w:ascii="Raleway Medium" w:cs="Raleway Medium" w:eastAsia="Raleway Medium" w:hAnsi="Raleway Medium"/>
+          <w:rtl w:val="0"/>
+        </w:rPr>
+        <w:t xml:space="preserve">,</w:t>
+      </w:r>
+      <w:r>
+        <w:rPr>
+          <w:rFonts w:ascii="Raleway" w:cs="Raleway" w:eastAsia="Raleway" w:hAnsi="Raleway"/>
+          <w:highlight w:val="white"/>
+          <w:rtl w:val="0"/>
+        </w:rPr>
+        <w:t xml:space="preserve"> RF 09: Número de telefone</w:t>
+      </w:r>
+      <w:r>
+        <w:rPr>
+          <w:rFonts w:ascii="Raleway Medium" w:cs="Raleway Medium" w:eastAsia="Raleway Medium" w:hAnsi="Raleway Medium"/>
+          <w:rtl w:val="0"/>
+        </w:rPr>
+        <w:t xml:space="preserve">)</w:t>
       </w:r>
       <w:r>
         <w:rPr>
@@ -2376,7 +2559,7 @@
           <w:rFonts w:ascii="Raleway Medium" w:cs="Raleway Medium" w:eastAsia="Raleway Medium" w:hAnsi="Raleway Medium"/>
           <w:rtl w:val="0"/>
         </w:rPr>
-        <w:t xml:space="preserve">O usuário então altera (de forma individual) o nível de permissão por meio de um drop down menu (APÊNDICE: documento de requisitos - regras de negócios - RF 11)</w:t>
+        <w:t xml:space="preserve">O usuário então altera (de forma individual) o nível de permissão por meio de um drop down menu (APÊNDICE: documento de requisitos - regras de negócios - RF 11: Níveis de permissão para cada conta)</w:t>
       </w:r>
     </w:p>
     <w:p>

</xml_diff>